<commit_message>
not sure what i changed
</commit_message>
<xml_diff>
--- a/resume.docx
+++ b/resume.docx
@@ -27,8 +27,6 @@
           <w:rFonts w:ascii="Avenir Book" w:hAnsi="Avenir Book"/>
         </w:rPr>
       </w:pPr>
-      <w:bookmarkStart w:id="0" w:name="_GoBack"/>
-      <w:bookmarkEnd w:id="0"/>
     </w:p>
     <w:p>
       <w:pPr>
@@ -586,7 +584,13 @@
               <w:rPr>
                 <w:rFonts w:ascii="Avenir Book" w:hAnsi="Avenir Book"/>
               </w:rPr>
-              <w:t>17</w:t>
+              <w:t>1</w:t>
+            </w:r>
+            <w:r>
+              <w:rPr>
+                <w:rFonts w:ascii="Avenir Book" w:hAnsi="Avenir Book"/>
+              </w:rPr>
+              <w:t>9</w:t>
             </w:r>
           </w:p>
           <w:p>
@@ -606,7 +610,7 @@
               <w:rPr>
                 <w:rFonts w:ascii="Avenir Book" w:hAnsi="Avenir Book"/>
               </w:rPr>
-              <w:t>86</w:t>
+              <w:t>78</w:t>
             </w:r>
           </w:p>
         </w:tc>
@@ -850,7 +854,7 @@
                 <w:rFonts w:ascii="Avenir Book" w:hAnsi="Avenir Book"/>
                 <w:i/>
               </w:rPr>
-              <w:t xml:space="preserve"> Present</w:t>
+              <w:t xml:space="preserve"> June 2017</w:t>
             </w:r>
           </w:p>
         </w:tc>
@@ -1174,13 +1178,15 @@
                 <w:b/>
               </w:rPr>
             </w:pPr>
+            <w:proofErr w:type="spellStart"/>
             <w:r>
               <w:rPr>
                 <w:rFonts w:ascii="Avenir Book" w:hAnsi="Avenir Book"/>
                 <w:b/>
               </w:rPr>
-              <w:t>3D Webpage Viewer</w:t>
-            </w:r>
+              <w:t>AntScoper</w:t>
+            </w:r>
+            <w:proofErr w:type="spellEnd"/>
           </w:p>
           <w:p>
             <w:pPr>
@@ -1195,25 +1201,9 @@
                 <w:rFonts w:ascii="Avenir Book" w:hAnsi="Avenir Book"/>
                 <w:i/>
               </w:rPr>
-              <w:t>ics.uci.edu</w:t>
+              <w:t>antscoper.appspot.com</w:t>
             </w:r>
             <w:proofErr w:type="gramEnd"/>
-            <w:r>
-              <w:rPr>
-                <w:rFonts w:ascii="Avenir Book" w:hAnsi="Avenir Book"/>
-                <w:i/>
-              </w:rPr>
-              <w:t>/~</w:t>
-            </w:r>
-            <w:proofErr w:type="spellStart"/>
-            <w:r>
-              <w:rPr>
-                <w:rFonts w:ascii="Avenir Book" w:hAnsi="Avenir Book"/>
-                <w:i/>
-              </w:rPr>
-              <w:t>tcelis</w:t>
-            </w:r>
-            <w:proofErr w:type="spellEnd"/>
           </w:p>
         </w:tc>
         <w:tc>
@@ -1237,7 +1227,21 @@
                 <w:rFonts w:ascii="Avenir Book" w:hAnsi="Avenir Book"/>
                 <w:i/>
               </w:rPr>
-              <w:t>October 2016</w:t>
+              <w:t xml:space="preserve">October 2017 </w:t>
+            </w:r>
+            <w:r>
+              <w:rPr>
+                <w:rFonts w:ascii="Avenir Book" w:hAnsi="Avenir Book"/>
+                <w:i/>
+              </w:rPr>
+              <w:t>–</w:t>
+            </w:r>
+            <w:r>
+              <w:rPr>
+                <w:rFonts w:ascii="Avenir Book" w:hAnsi="Avenir Book"/>
+                <w:i/>
+              </w:rPr>
+              <w:t xml:space="preserve"> Present</w:t>
             </w:r>
           </w:p>
         </w:tc>
@@ -1262,7 +1266,47 @@
               <w:rPr>
                 <w:rFonts w:ascii="Avenir Book" w:hAnsi="Avenir Book"/>
               </w:rPr>
-              <w:t>Used JavaScript to manipulate the CSS of any webpage, creating an interactive layered 3D view of the webpage. A simple HTML menu can adjust settings as desired or to improve performance.</w:t>
+              <w:t>Parses, stores, and presents</w:t>
+            </w:r>
+            <w:r>
+              <w:rPr>
+                <w:rFonts w:ascii="Avenir Book" w:hAnsi="Avenir Book"/>
+              </w:rPr>
+              <w:t xml:space="preserve"> official UCI </w:t>
+            </w:r>
+            <w:r>
+              <w:rPr>
+                <w:rFonts w:ascii="Avenir Book" w:hAnsi="Avenir Book"/>
+              </w:rPr>
+              <w:t xml:space="preserve">course schedule and map information on a website for students to know where and when a classroom is available for use. Uses Python, HTML, CSS, and JavaScript with Google </w:t>
+            </w:r>
+            <w:proofErr w:type="spellStart"/>
+            <w:r>
+              <w:rPr>
+                <w:rFonts w:ascii="Avenir Book" w:hAnsi="Avenir Book"/>
+              </w:rPr>
+              <w:t>Datastore</w:t>
+            </w:r>
+            <w:proofErr w:type="spellEnd"/>
+            <w:r>
+              <w:rPr>
+                <w:rFonts w:ascii="Avenir Book" w:hAnsi="Avenir Book"/>
+              </w:rPr>
+              <w:t xml:space="preserve">, Leaflet, and my own </w:t>
+            </w:r>
+            <w:proofErr w:type="spellStart"/>
+            <w:r>
+              <w:rPr>
+                <w:rFonts w:ascii="Avenir Book" w:hAnsi="Avenir Book"/>
+              </w:rPr>
+              <w:t>TimeTable</w:t>
+            </w:r>
+            <w:proofErr w:type="spellEnd"/>
+            <w:r>
+              <w:rPr>
+                <w:rFonts w:ascii="Avenir Book" w:hAnsi="Avenir Book"/>
+              </w:rPr>
+              <w:t xml:space="preserve"> plugin.</w:t>
             </w:r>
           </w:p>
         </w:tc>
@@ -1364,37 +1408,31 @@
               <w:rPr>
                 <w:rFonts w:ascii="Avenir Book" w:hAnsi="Avenir Book"/>
               </w:rPr>
-              <w:t xml:space="preserve">Used </w:t>
-            </w:r>
-            <w:r>
-              <w:rPr>
-                <w:rFonts w:ascii="Avenir Book" w:hAnsi="Avenir Book"/>
-              </w:rPr>
-              <w:t xml:space="preserve">Python, </w:t>
-            </w:r>
-            <w:r>
-              <w:rPr>
-                <w:rFonts w:ascii="Avenir Book" w:hAnsi="Avenir Book"/>
-              </w:rPr>
-              <w:t xml:space="preserve">HTML5, CSS3, and JavaScript </w:t>
-            </w:r>
-            <w:r>
-              <w:rPr>
-                <w:rFonts w:ascii="Avenir Book" w:hAnsi="Avenir Book"/>
-              </w:rPr>
-              <w:t>6 to create a</w:t>
-            </w:r>
-            <w:r>
-              <w:rPr>
-                <w:rFonts w:ascii="Avenir Book" w:hAnsi="Avenir Book"/>
-              </w:rPr>
-              <w:t xml:space="preserve"> modernized </w:t>
-            </w:r>
-            <w:r>
-              <w:rPr>
-                <w:rFonts w:ascii="Avenir Book" w:hAnsi="Avenir Book"/>
-              </w:rPr>
-              <w:t xml:space="preserve">and mobile-friendly </w:t>
+              <w:t>A</w:t>
+            </w:r>
+            <w:r>
+              <w:rPr>
+                <w:rFonts w:ascii="Avenir Book" w:hAnsi="Avenir Book"/>
+              </w:rPr>
+              <w:t xml:space="preserve"> modernized</w:t>
+            </w:r>
+            <w:r>
+              <w:rPr>
+                <w:rFonts w:ascii="Avenir Book" w:hAnsi="Avenir Book"/>
+              </w:rPr>
+              <w:t>,</w:t>
+            </w:r>
+            <w:r>
+              <w:rPr>
+                <w:rFonts w:ascii="Avenir Book" w:hAnsi="Avenir Book"/>
+              </w:rPr>
+              <w:t xml:space="preserve"> </w:t>
+            </w:r>
+            <w:r>
+              <w:rPr>
+                <w:rFonts w:ascii="Avenir Book" w:hAnsi="Avenir Book"/>
+              </w:rPr>
+              <w:t xml:space="preserve">mobile-friendly </w:t>
             </w:r>
             <w:r>
               <w:rPr>
@@ -1418,13 +1456,37 @@
               <w:rPr>
                 <w:rFonts w:ascii="Avenir Book" w:hAnsi="Avenir Book"/>
               </w:rPr>
-              <w:t>Also added c</w:t>
+              <w:t>C</w:t>
             </w:r>
             <w:r>
               <w:rPr>
                 <w:rFonts w:ascii="Avenir Book" w:hAnsi="Avenir Book"/>
               </w:rPr>
               <w:t>orrections and original content</w:t>
+            </w:r>
+            <w:r>
+              <w:rPr>
+                <w:rFonts w:ascii="Avenir Book" w:hAnsi="Avenir Book"/>
+              </w:rPr>
+              <w:t xml:space="preserve"> have also been added</w:t>
+            </w:r>
+            <w:r>
+              <w:rPr>
+                <w:rFonts w:ascii="Avenir Book" w:hAnsi="Avenir Book"/>
+              </w:rPr>
+              <w:t>.</w:t>
+            </w:r>
+            <w:r>
+              <w:rPr>
+                <w:rFonts w:ascii="Avenir Book" w:hAnsi="Avenir Book"/>
+              </w:rPr>
+              <w:t xml:space="preserve"> Uses</w:t>
+            </w:r>
+            <w:r>
+              <w:rPr>
+                <w:rFonts w:ascii="Avenir Book" w:hAnsi="Avenir Book"/>
+              </w:rPr>
+              <w:t xml:space="preserve"> Python, HTML5, CSS3, and JavaScript 6</w:t>
             </w:r>
             <w:r>
               <w:rPr>
@@ -1548,19 +1610,25 @@
               <w:rPr>
                 <w:rFonts w:ascii="Avenir Book" w:hAnsi="Avenir Book"/>
               </w:rPr>
-              <w:t xml:space="preserve">Used HTML, CSS, JavaScript, PHP, and </w:t>
-            </w:r>
-            <w:r>
-              <w:rPr>
-                <w:rFonts w:ascii="Avenir Book" w:hAnsi="Avenir Book"/>
-              </w:rPr>
-              <w:t>My</w:t>
-            </w:r>
-            <w:r>
-              <w:rPr>
-                <w:rFonts w:ascii="Avenir Book" w:hAnsi="Avenir Book"/>
-              </w:rPr>
-              <w:t xml:space="preserve">SQL to automate the process of turning the plaintext </w:t>
+              <w:t>Automatically</w:t>
+            </w:r>
+            <w:r>
+              <w:rPr>
+                <w:rFonts w:ascii="Avenir Book" w:hAnsi="Avenir Book"/>
+              </w:rPr>
+              <w:t xml:space="preserve"> </w:t>
+            </w:r>
+            <w:r>
+              <w:rPr>
+                <w:rFonts w:ascii="Avenir Book" w:hAnsi="Avenir Book"/>
+              </w:rPr>
+              <w:t>converts</w:t>
+            </w:r>
+            <w:r>
+              <w:rPr>
+                <w:rFonts w:ascii="Avenir Book" w:hAnsi="Avenir Book"/>
+              </w:rPr>
+              <w:t xml:space="preserve"> the plaintext </w:t>
             </w:r>
             <w:r>
               <w:rPr>
@@ -1592,7 +1660,37 @@
               <w:rPr>
                 <w:rFonts w:ascii="Avenir Book" w:hAnsi="Avenir Book"/>
               </w:rPr>
-              <w:t>into a personalized schedule webpage.</w:t>
+              <w:t>into a</w:t>
+            </w:r>
+            <w:r>
+              <w:rPr>
+                <w:rFonts w:ascii="Avenir Book" w:hAnsi="Avenir Book"/>
+              </w:rPr>
+              <w:t>n interactive</w:t>
+            </w:r>
+            <w:r>
+              <w:rPr>
+                <w:rFonts w:ascii="Avenir Book" w:hAnsi="Avenir Book"/>
+              </w:rPr>
+              <w:t xml:space="preserve"> personalized schedule webpage.</w:t>
+            </w:r>
+            <w:r>
+              <w:rPr>
+                <w:rFonts w:ascii="Avenir Book" w:hAnsi="Avenir Book"/>
+              </w:rPr>
+              <w:t xml:space="preserve"> Uses</w:t>
+            </w:r>
+            <w:r>
+              <w:rPr>
+                <w:rFonts w:ascii="Avenir Book" w:hAnsi="Avenir Book"/>
+              </w:rPr>
+              <w:t xml:space="preserve"> HTML, CSS, JavaScript, PHP, and MySQL</w:t>
+            </w:r>
+            <w:r>
+              <w:rPr>
+                <w:rFonts w:ascii="Avenir Book" w:hAnsi="Avenir Book"/>
+              </w:rPr>
+              <w:t>.</w:t>
             </w:r>
           </w:p>
         </w:tc>
@@ -1771,6 +1869,8 @@
           <w:rFonts w:ascii="Avenir Book" w:hAnsi="Avenir Book" w:cs="Times New Roman"/>
         </w:rPr>
       </w:pPr>
+      <w:bookmarkStart w:id="0" w:name="_GoBack"/>
+      <w:bookmarkEnd w:id="0"/>
     </w:p>
     <w:sectPr>
       <w:type w:val="continuous"/>
@@ -2622,7 +2722,7 @@
 </file>
 
 <file path=customXml/itemProps1.xml><?xml version="1.0" encoding="utf-8"?>
-<ds:datastoreItem xmlns:ds="http://schemas.openxmlformats.org/officeDocument/2006/customXml" ds:itemID="{A83BD3C1-E7DA-914F-B947-DE66D712BAFC}">
+<ds:datastoreItem xmlns:ds="http://schemas.openxmlformats.org/officeDocument/2006/customXml" ds:itemID="{8AE7A7BF-48AB-E44B-AB31-9BE4C35B66C5}">
   <ds:schemaRefs>
     <ds:schemaRef ds:uri="http://schemas.openxmlformats.org/officeDocument/2006/bibliography"/>
   </ds:schemaRefs>

</xml_diff>